<commit_message>
added Image of Intercepter Client
</commit_message>
<xml_diff>
--- a/submission/Docs/Projekt Handbuch/Projekt_Handbuch.docx
+++ b/submission/Docs/Projekt Handbuch/Projekt_Handbuch.docx
@@ -1842,27 +1842,14 @@
       <w:r>
         <w:t xml:space="preserve">Abbildung </w:t>
       </w:r>
-      <w:r>
-        <w:fldChar w:fldCharType="begin"/>
-      </w:r>
-      <w:r>
-        <w:instrText xml:space="preserve"> SEQ Abbildung \* ARABIC </w:instrText>
-      </w:r>
-      <w:r>
-        <w:fldChar w:fldCharType="separate"/>
-      </w:r>
-      <w:r>
-        <w:rPr>
-          <w:noProof/>
-        </w:rPr>
-        <w:t>1</w:t>
-      </w:r>
-      <w:r>
-        <w:rPr>
-          <w:noProof/>
-        </w:rPr>
-        <w:fldChar w:fldCharType="end"/>
-      </w:r>
+      <w:fldSimple w:instr=" SEQ Abbildung \* ARABIC ">
+        <w:r>
+          <w:rPr>
+            <w:noProof/>
+          </w:rPr>
+          <w:t>1</w:t>
+        </w:r>
+      </w:fldSimple>
       <w:r>
         <w:t xml:space="preserve">: Projektplan, zeigt die verschiedenen Phasen (Unterprojekte) des Projekts, sowie die dafür veranschlagte Zeit. </w:t>
       </w:r>
@@ -2361,7 +2348,7 @@
         <w:rPr>
           <w:rFonts w:eastAsiaTheme="majorEastAsia"/>
         </w:rPr>
-        <w:t xml:space="preserve">100 Frame </w:t>
+        <w:t xml:space="preserve">100 Frame Prediction (400ms </w:t>
       </w:r>
       <w:r>
         <w:rPr>
@@ -2373,18 +2360,6 @@
         <w:rPr>
           <w:rFonts w:eastAsiaTheme="majorEastAsia"/>
         </w:rPr>
-        <w:t xml:space="preserve"> (400ms </w:t>
-      </w:r>
-      <w:r>
-        <w:rPr>
-          <w:rFonts w:eastAsiaTheme="majorEastAsia"/>
-        </w:rPr>
-        <w:t>Prediction</w:t>
-      </w:r>
-      <w:r>
-        <w:rPr>
-          <w:rFonts w:eastAsiaTheme="majorEastAsia"/>
-        </w:rPr>
         <w:t xml:space="preserve">) </w:t>
       </w:r>
     </w:p>
@@ -2411,13 +2386,7 @@
         <w:rPr>
           <w:rFonts w:eastAsiaTheme="majorEastAsia"/>
         </w:rPr>
-        <w:t xml:space="preserve">Prediction </w:t>
-      </w:r>
-      <w:r>
-        <w:rPr>
-          <w:rFonts w:eastAsiaTheme="majorEastAsia"/>
-        </w:rPr>
-        <w:t>Modus kann im Client auch gewählt werden ob Finger Knochen/Gelenke ebenfalls vorhergesagt werden sollte. Diese Funktion ist experimentell und wurde zwar kurz getestet aber ebenfalls nicht in einer Benutzerstudie evaluiert. Nach entsprechender Konfiguration kann der Intercepter Client durch einen Klick auf „</w:t>
+        <w:t>Prediction Modus kann im Client auch gewählt werden ob Finger Knochen/Gelenke ebenfalls vorhergesagt werden sollte. Diese Funktion ist experimentell und wurde zwar kurz getestet aber ebenfalls nicht in einer Benutzerstudie evaluiert. Nach entsprechender Konfiguration kann der Intercepter Client durch einen Klick auf „</w:t>
       </w:r>
       <w:proofErr w:type="spellStart"/>
       <w:r>
@@ -2431,19 +2400,13 @@
         <w:rPr>
           <w:rFonts w:eastAsiaTheme="majorEastAsia"/>
         </w:rPr>
-        <w:t xml:space="preserve">“ damit beauftragt werden den OptiTrack Stream zu unterbrechen und das gewählte </w:t>
-      </w:r>
-      <w:r>
-        <w:rPr>
-          <w:rFonts w:eastAsiaTheme="majorEastAsia"/>
-        </w:rPr>
-        <w:t xml:space="preserve">Prediction </w:t>
-      </w:r>
-      <w:r>
-        <w:rPr>
-          <w:rFonts w:eastAsiaTheme="majorEastAsia"/>
-        </w:rPr>
-        <w:t xml:space="preserve">Model einzuschleusen. </w:t>
+        <w:t xml:space="preserve">“ damit beauftragt werden den OptiTrack Stream zu unterbrechen und das gewählte Prediction Model einzuschleusen. </w:t>
+      </w:r>
+      <w:r>
+        <w:rPr>
+          <w:rFonts w:eastAsiaTheme="majorEastAsia"/>
+        </w:rPr>
+        <w:t xml:space="preserve">Abbildung 2 zeigt den entwickelten Intercepter Client. </w:t>
       </w:r>
     </w:p>
     <w:p>
@@ -2456,13 +2419,115 @@
     </w:p>
     <w:p>
       <w:pPr>
+        <w:pStyle w:val="Folgeabsatz"/>
+        <w:rPr>
+          <w:rFonts w:eastAsiaTheme="majorEastAsia"/>
+        </w:rPr>
+      </w:pPr>
+    </w:p>
+    <w:p>
+      <w:pPr>
+        <w:pStyle w:val="Folgeabsatz"/>
+        <w:keepNext/>
+        <w:jc w:val="center"/>
+      </w:pPr>
+      <w:r>
+        <w:rPr>
+          <w:rFonts w:eastAsiaTheme="majorEastAsia"/>
+          <w:noProof/>
+        </w:rPr>
+        <w:lastRenderedPageBreak/>
+        <w:drawing>
+          <wp:inline distT="0" distB="0" distL="0" distR="0" wp14:anchorId="3009D38C" wp14:editId="1D32801F">
+            <wp:extent cx="2355850" cy="5596665"/>
+            <wp:effectExtent l="0" t="0" r="6350" b="4445"/>
+            <wp:docPr id="2" name="Grafik 2"/>
+            <wp:cNvGraphicFramePr>
+              <a:graphicFrameLocks xmlns:a="http://schemas.openxmlformats.org/drawingml/2006/main" noChangeAspect="1"/>
+            </wp:cNvGraphicFramePr>
+            <a:graphic xmlns:a="http://schemas.openxmlformats.org/drawingml/2006/main">
+              <a:graphicData uri="http://schemas.openxmlformats.org/drawingml/2006/picture">
+                <pic:pic xmlns:pic="http://schemas.openxmlformats.org/drawingml/2006/picture">
+                  <pic:nvPicPr>
+                    <pic:cNvPr id="0" name="Picture 1"/>
+                    <pic:cNvPicPr>
+                      <a:picLocks noChangeAspect="1" noChangeArrowheads="1"/>
+                    </pic:cNvPicPr>
+                  </pic:nvPicPr>
+                  <pic:blipFill>
+                    <a:blip r:embed="rId14">
+                      <a:extLst>
+                        <a:ext uri="{28A0092B-C50C-407E-A947-70E740481C1C}">
+                          <a14:useLocalDpi xmlns:a14="http://schemas.microsoft.com/office/drawing/2010/main" val="0"/>
+                        </a:ext>
+                      </a:extLst>
+                    </a:blip>
+                    <a:srcRect/>
+                    <a:stretch>
+                      <a:fillRect/>
+                    </a:stretch>
+                  </pic:blipFill>
+                  <pic:spPr bwMode="auto">
+                    <a:xfrm>
+                      <a:off x="0" y="0"/>
+                      <a:ext cx="2399871" cy="5701244"/>
+                    </a:xfrm>
+                    <a:prstGeom prst="rect">
+                      <a:avLst/>
+                    </a:prstGeom>
+                    <a:noFill/>
+                    <a:ln>
+                      <a:noFill/>
+                    </a:ln>
+                  </pic:spPr>
+                </pic:pic>
+              </a:graphicData>
+            </a:graphic>
+          </wp:inline>
+        </w:drawing>
+      </w:r>
+      <w:bookmarkStart w:id="12" w:name="_GoBack"/>
+      <w:bookmarkEnd w:id="12"/>
+    </w:p>
+    <w:p>
+      <w:pPr>
+        <w:pStyle w:val="Beschriftung"/>
+        <w:rPr>
+          <w:rFonts w:eastAsiaTheme="majorEastAsia"/>
+        </w:rPr>
+      </w:pPr>
+      <w:r>
+        <w:t xml:space="preserve">Abbildung </w:t>
+      </w:r>
+      <w:fldSimple w:instr=" SEQ Abbildung \* ARABIC ">
+        <w:r>
+          <w:rPr>
+            <w:noProof/>
+          </w:rPr>
+          <w:t>2</w:t>
+        </w:r>
+      </w:fldSimple>
+      <w:r>
+        <w:t>: GUI des Intercepter Clients.</w:t>
+      </w:r>
+    </w:p>
+    <w:p>
+      <w:pPr>
+        <w:pStyle w:val="Folgeabsatz"/>
+        <w:rPr>
+          <w:rFonts w:eastAsiaTheme="majorEastAsia"/>
+        </w:rPr>
+      </w:pPr>
+    </w:p>
+    <w:p>
+      <w:pPr>
         <w:pStyle w:val="berschrift2"/>
       </w:pPr>
-      <w:bookmarkStart w:id="12" w:name="_Toc18505709"/>
+      <w:bookmarkStart w:id="13" w:name="_Toc18505709"/>
       <w:r>
         <w:t>Ziel Anwendung, Unity-Anwendung</w:t>
       </w:r>
-      <w:bookmarkEnd w:id="12"/>
+      <w:bookmarkEnd w:id="13"/>
     </w:p>
     <w:p>
       <w:pPr>
@@ -2531,12 +2596,12 @@
       <w:pPr>
         <w:pStyle w:val="berschrift1"/>
       </w:pPr>
-      <w:bookmarkStart w:id="13" w:name="_Toc18505710"/>
+      <w:bookmarkStart w:id="14" w:name="_Toc18505710"/>
       <w:r>
         <w:lastRenderedPageBreak/>
         <w:t>Latency Test Framework</w:t>
       </w:r>
-      <w:bookmarkEnd w:id="13"/>
+      <w:bookmarkEnd w:id="14"/>
     </w:p>
     <w:p>
       <w:pPr>
@@ -2567,11 +2632,11 @@
       <w:pPr>
         <w:pStyle w:val="berschrift2"/>
       </w:pPr>
-      <w:bookmarkStart w:id="14" w:name="_Toc18505711"/>
+      <w:bookmarkStart w:id="15" w:name="_Toc18505711"/>
       <w:r>
         <w:t>Zielsetzung Latency Test Framework</w:t>
       </w:r>
-      <w:bookmarkEnd w:id="14"/>
+      <w:bookmarkEnd w:id="15"/>
       <w:r>
         <w:t xml:space="preserve"> </w:t>
       </w:r>
@@ -2614,11 +2679,11 @@
       <w:pPr>
         <w:pStyle w:val="berschrift2"/>
       </w:pPr>
-      <w:bookmarkStart w:id="15" w:name="_Toc18505712"/>
+      <w:bookmarkStart w:id="16" w:name="_Toc18505712"/>
       <w:r>
         <w:t>Versuchsaufbau Latency Test Framework</w:t>
       </w:r>
-      <w:bookmarkEnd w:id="15"/>
+      <w:bookmarkEnd w:id="16"/>
       <w:r>
         <w:t xml:space="preserve"> </w:t>
       </w:r>
@@ -2777,13 +2842,37 @@
           <w:rFonts w:eastAsiaTheme="majorEastAsia"/>
         </w:rPr>
         <w:lastRenderedPageBreak/>
-        <w:t>registriert und reagiert erneut damit das der Arduino Mikrokontroller einen Zeitstempel schreibt und an den externen Rechner sendet. Dem externen Rechner liegen nun zwei Zeitstempel vor; Einmal der Zeitpunkt des tatsächlichen Aufpralls auf die Holzplatte und einmal der Zeitpunkt zu welchem der Einschlag in Unity registriert und an das HMD gesendet wurde. Durch den Vergleich der beiden Zeitstempel kann nun ermittelt werden, wieviel Zeit zwischen realem Vorgang und der Repräsentation in VR vergangen ist. Diese Zeitspann steht nun für die ermittelte systemweite Latenz. Abbildung 2 zeigt eine schematische Darstellung des Versuchsaufbau. Die so ermittelte Latenz beläuft sich auf 48,3ms (n=120, SD=6,9ms)</w:t>
-      </w:r>
-      <w:r>
-        <w:rPr>
-          <w:rFonts w:eastAsiaTheme="majorEastAsia"/>
-        </w:rPr>
-        <w:t xml:space="preserve">. Abbildung 3 zeigt eine erste Iteration des Versuchsaufbaus. Das gezeigte HMD wurde in einer späteren Iteration durch das kabellose Pendant getauscht. </w:t>
+        <w:t xml:space="preserve">registriert und reagiert erneut damit das der Arduino Mikrokontroller einen Zeitstempel schreibt und an den externen Rechner sendet. Dem externen Rechner liegen nun zwei Zeitstempel vor; Einmal der Zeitpunkt des tatsächlichen Aufpralls auf die Holzplatte und einmal der Zeitpunkt zu welchem der Einschlag in Unity registriert und an das HMD gesendet wurde. Durch den Vergleich der beiden Zeitstempel kann nun ermittelt werden, wieviel Zeit zwischen realem Vorgang und der Repräsentation in VR vergangen ist. Diese Zeitspann steht nun für die ermittelte systemweite Latenz. Abbildung </w:t>
+      </w:r>
+      <w:r>
+        <w:rPr>
+          <w:rFonts w:eastAsiaTheme="majorEastAsia"/>
+        </w:rPr>
+        <w:t>3</w:t>
+      </w:r>
+      <w:r>
+        <w:rPr>
+          <w:rFonts w:eastAsiaTheme="majorEastAsia"/>
+        </w:rPr>
+        <w:t xml:space="preserve"> zeigt eine schematische Darstellung des Versuchsaufbau. Die so ermittelte Latenz beläuft sich auf 48,3ms (n=120, SD=6,9ms)</w:t>
+      </w:r>
+      <w:r>
+        <w:rPr>
+          <w:rFonts w:eastAsiaTheme="majorEastAsia"/>
+        </w:rPr>
+        <w:t xml:space="preserve">. Abbildung </w:t>
+      </w:r>
+      <w:r>
+        <w:rPr>
+          <w:rFonts w:eastAsiaTheme="majorEastAsia"/>
+        </w:rPr>
+        <w:t>4</w:t>
+      </w:r>
+      <w:r>
+        <w:rPr>
+          <w:rFonts w:eastAsiaTheme="majorEastAsia"/>
+        </w:rPr>
+        <w:t xml:space="preserve"> zeigt eine erste Iteration des Versuchsaufbaus. Das gezeigte HMD wurde in einer späteren Iteration durch das kabellose Pendant getauscht. </w:t>
       </w:r>
     </w:p>
     <w:p>
@@ -2852,7 +2941,7 @@
                     </pic:cNvPicPr>
                   </pic:nvPicPr>
                   <pic:blipFill>
-                    <a:blip r:embed="rId14">
+                    <a:blip r:embed="rId15">
                       <a:extLst>
                         <a:ext uri="{28A0092B-C50C-407E-A947-70E740481C1C}">
                           <a14:useLocalDpi xmlns:a14="http://schemas.microsoft.com/office/drawing/2010/main" val="0"/>
@@ -2891,14 +2980,9 @@
       <w:r>
         <w:t xml:space="preserve">Abbildung </w:t>
       </w:r>
-      <w:fldSimple w:instr=" SEQ Abbildung \* ARABIC ">
-        <w:r>
-          <w:rPr>
-            <w:noProof/>
-          </w:rPr>
-          <w:t>2</w:t>
-        </w:r>
-      </w:fldSimple>
+      <w:r>
+        <w:t>3</w:t>
+      </w:r>
       <w:r>
         <w:t>: Schematische Darstellung des LTF Workflows zur Ermittlung der Systemlatenz</w:t>
       </w:r>
@@ -2950,7 +3034,7 @@
                     </pic:cNvPicPr>
                   </pic:nvPicPr>
                   <pic:blipFill>
-                    <a:blip r:embed="rId15">
+                    <a:blip r:embed="rId16">
                       <a:extLst>
                         <a:ext uri="{28A0092B-C50C-407E-A947-70E740481C1C}">
                           <a14:useLocalDpi xmlns:a14="http://schemas.microsoft.com/office/drawing/2010/main" val="0"/>
@@ -2996,14 +3080,9 @@
       <w:r>
         <w:t xml:space="preserve">Abbildung </w:t>
       </w:r>
-      <w:fldSimple w:instr=" SEQ Abbildung \* ARABIC ">
-        <w:r>
-          <w:rPr>
-            <w:noProof/>
-          </w:rPr>
-          <w:t>3</w:t>
-        </w:r>
-      </w:fldSimple>
+      <w:r>
+        <w:t>4</w:t>
+      </w:r>
       <w:r>
         <w:t xml:space="preserve"> Erste Versuchsaufbau des Latency Test Framework. HMD wurde in finaler Version gewechselt. </w:t>
       </w:r>
@@ -3093,20 +3172,15 @@
         <w:pStyle w:val="Inhaltsverzeichnisberschrift"/>
         <w:outlineLvl w:val="0"/>
       </w:pPr>
-      <w:bookmarkStart w:id="16" w:name="_Toc18505713"/>
+      <w:bookmarkStart w:id="17" w:name="_Toc18505713"/>
       <w:r>
         <w:lastRenderedPageBreak/>
-        <w:t>Erk</w:t>
-      </w:r>
-      <w:bookmarkStart w:id="17" w:name="_GoBack"/>
+        <w:t xml:space="preserve">Erklärung zur </w:t>
+      </w:r>
+      <w:r>
+        <w:t>Urheberschaft</w:t>
+      </w:r>
       <w:bookmarkEnd w:id="17"/>
-      <w:r>
-        <w:t xml:space="preserve">lärung zur </w:t>
-      </w:r>
-      <w:r>
-        <w:t>Urheberschaft</w:t>
-      </w:r>
-      <w:bookmarkEnd w:id="16"/>
     </w:p>
     <w:p>
       <w:pPr>
@@ -4620,7 +4694,7 @@
       <w:bookmarkEnd w:id="22"/>
     </w:p>
     <w:sectPr>
-      <w:headerReference w:type="default" r:id="rId16"/>
+      <w:headerReference w:type="default" r:id="rId17"/>
       <w:type w:val="continuous"/>
       <w:pgSz w:w="11906" w:h="16838"/>
       <w:pgMar w:top="1418" w:right="1418" w:bottom="1134" w:left="1985" w:header="709" w:footer="709" w:gutter="0"/>
@@ -10666,7 +10740,7 @@
 </file>
 
 <file path=customXml/itemProps1.xml><?xml version="1.0" encoding="utf-8"?>
-<ds:datastoreItem xmlns:ds="http://schemas.openxmlformats.org/officeDocument/2006/customXml" ds:itemID="{0B9B0A1C-567E-472E-920F-3D7EFB4D1040}">
+<ds:datastoreItem xmlns:ds="http://schemas.openxmlformats.org/officeDocument/2006/customXml" ds:itemID="{DE7FDE38-ABE4-4942-AB8E-3B2B1A762336}">
   <ds:schemaRefs>
     <ds:schemaRef ds:uri="http://schemas.openxmlformats.org/officeDocument/2006/bibliography"/>
   </ds:schemaRefs>

</xml_diff>

<commit_message>
Corrected values in pm
</commit_message>
<xml_diff>
--- a/submission/Docs/Projekt Handbuch/Projekt_Handbuch.docx
+++ b/submission/Docs/Projekt Handbuch/Projekt_Handbuch.docx
@@ -580,7 +580,7 @@
         </w:rPr>
         <w:fldChar w:fldCharType="separate"/>
       </w:r>
-      <w:hyperlink w:anchor="_Toc18505703" w:history="1">
+      <w:hyperlink w:anchor="_Toc20063591" w:history="1">
         <w:r>
           <w:rPr>
             <w:rStyle w:val="Hyperlink"/>
@@ -626,7 +626,7 @@
             <w:noProof/>
             <w:webHidden/>
           </w:rPr>
-          <w:instrText xml:space="preserve"> PAGEREF _Toc18505703 \h </w:instrText>
+          <w:instrText xml:space="preserve"> PAGEREF _Toc20063591 \h </w:instrText>
         </w:r>
         <w:r>
           <w:rPr>
@@ -671,7 +671,7 @@
           <w:szCs w:val="22"/>
         </w:rPr>
       </w:pPr>
-      <w:hyperlink w:anchor="_Toc18505704" w:history="1">
+      <w:hyperlink w:anchor="_Toc20063592" w:history="1">
         <w:r>
           <w:rPr>
             <w:rStyle w:val="Hyperlink"/>
@@ -716,7 +716,7 @@
             <w:noProof/>
             <w:webHidden/>
           </w:rPr>
-          <w:instrText xml:space="preserve"> PAGEREF _Toc18505704 \h </w:instrText>
+          <w:instrText xml:space="preserve"> PAGEREF _Toc20063592 \h </w:instrText>
         </w:r>
         <w:r>
           <w:rPr>
@@ -758,7 +758,7 @@
           <w:szCs w:val="22"/>
         </w:rPr>
       </w:pPr>
-      <w:hyperlink w:anchor="_Toc18505705" w:history="1">
+      <w:hyperlink w:anchor="_Toc20063593" w:history="1">
         <w:r>
           <w:rPr>
             <w:rStyle w:val="Hyperlink"/>
@@ -804,7 +804,7 @@
             <w:noProof/>
             <w:webHidden/>
           </w:rPr>
-          <w:instrText xml:space="preserve"> PAGEREF _Toc18505705 \h </w:instrText>
+          <w:instrText xml:space="preserve"> PAGEREF _Toc20063593 \h </w:instrText>
         </w:r>
         <w:r>
           <w:rPr>
@@ -846,7 +846,7 @@
           <w:szCs w:val="22"/>
         </w:rPr>
       </w:pPr>
-      <w:hyperlink w:anchor="_Toc18505706" w:history="1">
+      <w:hyperlink w:anchor="_Toc20063594" w:history="1">
         <w:r>
           <w:rPr>
             <w:rStyle w:val="Hyperlink"/>
@@ -892,7 +892,7 @@
             <w:noProof/>
             <w:webHidden/>
           </w:rPr>
-          <w:instrText xml:space="preserve"> PAGEREF _Toc18505706 \h </w:instrText>
+          <w:instrText xml:space="preserve"> PAGEREF _Toc20063594 \h </w:instrText>
         </w:r>
         <w:r>
           <w:rPr>
@@ -937,7 +937,7 @@
           <w:szCs w:val="22"/>
         </w:rPr>
       </w:pPr>
-      <w:hyperlink w:anchor="_Toc18505707" w:history="1">
+      <w:hyperlink w:anchor="_Toc20063595" w:history="1">
         <w:r>
           <w:rPr>
             <w:rStyle w:val="Hyperlink"/>
@@ -982,7 +982,7 @@
             <w:noProof/>
             <w:webHidden/>
           </w:rPr>
-          <w:instrText xml:space="preserve"> PAGEREF _Toc18505707 \h </w:instrText>
+          <w:instrText xml:space="preserve"> PAGEREF _Toc20063595 \h </w:instrText>
         </w:r>
         <w:r>
           <w:rPr>
@@ -1027,7 +1027,7 @@
           <w:szCs w:val="22"/>
         </w:rPr>
       </w:pPr>
-      <w:hyperlink w:anchor="_Toc18505708" w:history="1">
+      <w:hyperlink w:anchor="_Toc20063596" w:history="1">
         <w:r>
           <w:rPr>
             <w:rStyle w:val="Hyperlink"/>
@@ -1072,7 +1072,7 @@
             <w:noProof/>
             <w:webHidden/>
           </w:rPr>
-          <w:instrText xml:space="preserve"> PAGEREF _Toc18505708 \h </w:instrText>
+          <w:instrText xml:space="preserve"> PAGEREF _Toc20063596 \h </w:instrText>
         </w:r>
         <w:r>
           <w:rPr>
@@ -1117,7 +1117,7 @@
           <w:szCs w:val="22"/>
         </w:rPr>
       </w:pPr>
-      <w:hyperlink w:anchor="_Toc18505709" w:history="1">
+      <w:hyperlink w:anchor="_Toc20063597" w:history="1">
         <w:r>
           <w:rPr>
             <w:rStyle w:val="Hyperlink"/>
@@ -1141,7 +1141,23 @@
             <w:rFonts w:eastAsiaTheme="majorEastAsia"/>
             <w:noProof/>
           </w:rPr>
-          <w:t>Ziel Anwendung, Unity-Anwendung</w:t>
+          <w:t>Ziel Anwendung</w:t>
+        </w:r>
+        <w:r>
+          <w:rPr>
+            <w:rStyle w:val="Hyperlink"/>
+            <w:rFonts w:eastAsiaTheme="majorEastAsia"/>
+            <w:noProof/>
+          </w:rPr>
+          <w:t>,</w:t>
+        </w:r>
+        <w:r>
+          <w:rPr>
+            <w:rStyle w:val="Hyperlink"/>
+            <w:rFonts w:eastAsiaTheme="majorEastAsia"/>
+            <w:noProof/>
+          </w:rPr>
+          <w:t xml:space="preserve"> Unity-Anwendung</w:t>
         </w:r>
         <w:r>
           <w:rPr>
@@ -1162,7 +1178,7 @@
             <w:noProof/>
             <w:webHidden/>
           </w:rPr>
-          <w:instrText xml:space="preserve"> PAGEREF _Toc18505709 \h </w:instrText>
+          <w:instrText xml:space="preserve"> PAGEREF _Toc20063597 \h </w:instrText>
         </w:r>
         <w:r>
           <w:rPr>
@@ -1182,7 +1198,7 @@
             <w:noProof/>
             <w:webHidden/>
           </w:rPr>
-          <w:t>7</w:t>
+          <w:t>8</w:t>
         </w:r>
         <w:r>
           <w:rPr>
@@ -1204,7 +1220,7 @@
           <w:szCs w:val="22"/>
         </w:rPr>
       </w:pPr>
-      <w:hyperlink w:anchor="_Toc18505710" w:history="1">
+      <w:hyperlink w:anchor="_Toc20063598" w:history="1">
         <w:r>
           <w:rPr>
             <w:rStyle w:val="Hyperlink"/>
@@ -1250,7 +1266,7 @@
             <w:noProof/>
             <w:webHidden/>
           </w:rPr>
-          <w:instrText xml:space="preserve"> PAGEREF _Toc18505710 \h </w:instrText>
+          <w:instrText xml:space="preserve"> PAGEREF _Toc20063598 \h </w:instrText>
         </w:r>
         <w:r>
           <w:rPr>
@@ -1270,7 +1286,7 @@
             <w:noProof/>
             <w:webHidden/>
           </w:rPr>
-          <w:t>8</w:t>
+          <w:t>9</w:t>
         </w:r>
         <w:r>
           <w:rPr>
@@ -1295,7 +1311,7 @@
           <w:szCs w:val="22"/>
         </w:rPr>
       </w:pPr>
-      <w:hyperlink w:anchor="_Toc18505711" w:history="1">
+      <w:hyperlink w:anchor="_Toc20063599" w:history="1">
         <w:r>
           <w:rPr>
             <w:rStyle w:val="Hyperlink"/>
@@ -1340,7 +1356,7 @@
             <w:noProof/>
             <w:webHidden/>
           </w:rPr>
-          <w:instrText xml:space="preserve"> PAGEREF _Toc18505711 \h </w:instrText>
+          <w:instrText xml:space="preserve"> PAGEREF _Toc20063599 \h </w:instrText>
         </w:r>
         <w:r>
           <w:rPr>
@@ -1360,7 +1376,7 @@
             <w:noProof/>
             <w:webHidden/>
           </w:rPr>
-          <w:t>8</w:t>
+          <w:t>9</w:t>
         </w:r>
         <w:r>
           <w:rPr>
@@ -1385,7 +1401,7 @@
           <w:szCs w:val="22"/>
         </w:rPr>
       </w:pPr>
-      <w:hyperlink w:anchor="_Toc18505712" w:history="1">
+      <w:hyperlink w:anchor="_Toc20063600" w:history="1">
         <w:r>
           <w:rPr>
             <w:rStyle w:val="Hyperlink"/>
@@ -1430,7 +1446,7 @@
             <w:noProof/>
             <w:webHidden/>
           </w:rPr>
-          <w:instrText xml:space="preserve"> PAGEREF _Toc18505712 \h </w:instrText>
+          <w:instrText xml:space="preserve"> PAGEREF _Toc20063600 \h </w:instrText>
         </w:r>
         <w:r>
           <w:rPr>
@@ -1450,7 +1466,7 @@
             <w:noProof/>
             <w:webHidden/>
           </w:rPr>
-          <w:t>8</w:t>
+          <w:t>9</w:t>
         </w:r>
         <w:r>
           <w:rPr>
@@ -1472,7 +1488,7 @@
           <w:szCs w:val="22"/>
         </w:rPr>
       </w:pPr>
-      <w:hyperlink w:anchor="_Toc18505713" w:history="1">
+      <w:hyperlink w:anchor="_Toc20063601" w:history="1">
         <w:r>
           <w:rPr>
             <w:rStyle w:val="Hyperlink"/>
@@ -1500,7 +1516,7 @@
             <w:noProof/>
             <w:webHidden/>
           </w:rPr>
-          <w:instrText xml:space="preserve"> PAGEREF _Toc18505713 \h </w:instrText>
+          <w:instrText xml:space="preserve"> PAGEREF _Toc20063601 \h </w:instrText>
         </w:r>
         <w:r>
           <w:rPr>
@@ -1520,7 +1536,7 @@
             <w:noProof/>
             <w:webHidden/>
           </w:rPr>
-          <w:t>10</w:t>
+          <w:t>12</w:t>
         </w:r>
         <w:r>
           <w:rPr>
@@ -1570,7 +1586,7 @@
       <w:pPr>
         <w:pStyle w:val="berschrift1"/>
       </w:pPr>
-      <w:bookmarkStart w:id="6" w:name="_Toc18505703"/>
+      <w:bookmarkStart w:id="6" w:name="_Toc20063591"/>
       <w:bookmarkEnd w:id="0"/>
       <w:bookmarkEnd w:id="1"/>
       <w:bookmarkEnd w:id="2"/>
@@ -1625,7 +1641,7 @@
       <w:pPr>
         <w:pStyle w:val="berschrift2"/>
       </w:pPr>
-      <w:bookmarkStart w:id="7" w:name="_Toc18505704"/>
+      <w:bookmarkStart w:id="7" w:name="_Toc20063592"/>
       <w:r>
         <w:t>Problemstellung</w:t>
       </w:r>
@@ -1717,7 +1733,7 @@
       <w:pPr>
         <w:pStyle w:val="berschrift1"/>
       </w:pPr>
-      <w:bookmarkStart w:id="8" w:name="_Toc18505705"/>
+      <w:bookmarkStart w:id="8" w:name="_Toc20063593"/>
       <w:r>
         <w:t>Projekt</w:t>
       </w:r>
@@ -1842,14 +1858,27 @@
       <w:r>
         <w:t xml:space="preserve">Abbildung </w:t>
       </w:r>
-      <w:fldSimple w:instr=" SEQ Abbildung \* ARABIC ">
-        <w:r>
-          <w:rPr>
-            <w:noProof/>
-          </w:rPr>
-          <w:t>1</w:t>
-        </w:r>
-      </w:fldSimple>
+      <w:r>
+        <w:fldChar w:fldCharType="begin"/>
+      </w:r>
+      <w:r>
+        <w:instrText xml:space="preserve"> SEQ Abbildung \* ARABIC </w:instrText>
+      </w:r>
+      <w:r>
+        <w:fldChar w:fldCharType="separate"/>
+      </w:r>
+      <w:r>
+        <w:rPr>
+          <w:noProof/>
+        </w:rPr>
+        <w:t>1</w:t>
+      </w:r>
+      <w:r>
+        <w:rPr>
+          <w:noProof/>
+        </w:rPr>
+        <w:fldChar w:fldCharType="end"/>
+      </w:r>
       <w:r>
         <w:t xml:space="preserve">: Projektplan, zeigt die verschiedenen Phasen (Unterprojekte) des Projekts, sowie die dafür veranschlagte Zeit. </w:t>
       </w:r>
@@ -1858,7 +1887,7 @@
       <w:pPr>
         <w:pStyle w:val="berschrift1"/>
       </w:pPr>
-      <w:bookmarkStart w:id="9" w:name="_Toc18505706"/>
+      <w:bookmarkStart w:id="9" w:name="_Toc20063594"/>
       <w:r>
         <w:lastRenderedPageBreak/>
         <w:t xml:space="preserve">Movement </w:t>
@@ -1980,7 +2009,7 @@
       <w:pPr>
         <w:pStyle w:val="berschrift2"/>
       </w:pPr>
-      <w:bookmarkStart w:id="10" w:name="_Toc18505707"/>
+      <w:bookmarkStart w:id="10" w:name="_Toc20063595"/>
       <w:r>
         <w:t>Motion Capturing</w:t>
       </w:r>
@@ -2072,7 +2101,7 @@
       <w:pPr>
         <w:pStyle w:val="berschrift2"/>
       </w:pPr>
-      <w:bookmarkStart w:id="11" w:name="_Toc18505708"/>
+      <w:bookmarkStart w:id="11" w:name="_Toc20063596"/>
       <w:r>
         <w:t>Intercepter Client</w:t>
       </w:r>
@@ -2192,7 +2221,19 @@
         <w:rPr>
           <w:rFonts w:eastAsiaTheme="majorEastAsia"/>
         </w:rPr>
-        <w:t xml:space="preserve">(48ms </w:t>
+        <w:t>(</w:t>
+      </w:r>
+      <w:r>
+        <w:rPr>
+          <w:rFonts w:eastAsiaTheme="majorEastAsia"/>
+        </w:rPr>
+        <w:t>50</w:t>
+      </w:r>
+      <w:r>
+        <w:rPr>
+          <w:rFonts w:eastAsiaTheme="majorEastAsia"/>
+        </w:rPr>
+        <w:t xml:space="preserve">ms </w:t>
       </w:r>
       <w:r>
         <w:rPr>
@@ -2234,7 +2275,19 @@
         <w:rPr>
           <w:rFonts w:eastAsiaTheme="majorEastAsia"/>
         </w:rPr>
-        <w:t xml:space="preserve">(80ms </w:t>
+        <w:t>(8</w:t>
+      </w:r>
+      <w:r>
+        <w:rPr>
+          <w:rFonts w:eastAsiaTheme="majorEastAsia"/>
+        </w:rPr>
+        <w:t>3</w:t>
+      </w:r>
+      <w:r>
+        <w:rPr>
+          <w:rFonts w:eastAsiaTheme="majorEastAsia"/>
+        </w:rPr>
+        <w:t xml:space="preserve">ms </w:t>
       </w:r>
       <w:r>
         <w:rPr>
@@ -2276,7 +2329,19 @@
         <w:rPr>
           <w:rFonts w:eastAsiaTheme="majorEastAsia"/>
         </w:rPr>
-        <w:t xml:space="preserve">(100ms </w:t>
+        <w:t>(10</w:t>
+      </w:r>
+      <w:r>
+        <w:rPr>
+          <w:rFonts w:eastAsiaTheme="majorEastAsia"/>
+        </w:rPr>
+        <w:t>4</w:t>
+      </w:r>
+      <w:r>
+        <w:rPr>
+          <w:rFonts w:eastAsiaTheme="majorEastAsia"/>
+        </w:rPr>
+        <w:t xml:space="preserve">ms </w:t>
       </w:r>
       <w:r>
         <w:rPr>
@@ -2318,7 +2383,19 @@
         <w:rPr>
           <w:rFonts w:eastAsiaTheme="majorEastAsia"/>
         </w:rPr>
-        <w:t xml:space="preserve">(200ms </w:t>
+        <w:t>(20</w:t>
+      </w:r>
+      <w:r>
+        <w:rPr>
+          <w:rFonts w:eastAsiaTheme="majorEastAsia"/>
+        </w:rPr>
+        <w:t>8</w:t>
+      </w:r>
+      <w:r>
+        <w:rPr>
+          <w:rFonts w:eastAsiaTheme="majorEastAsia"/>
+        </w:rPr>
+        <w:t xml:space="preserve">ms </w:t>
       </w:r>
       <w:r>
         <w:rPr>
@@ -2348,7 +2425,21 @@
         <w:rPr>
           <w:rFonts w:eastAsiaTheme="majorEastAsia"/>
         </w:rPr>
-        <w:t xml:space="preserve">100 Frame Prediction (400ms </w:t>
+        <w:t>100 Frame Prediction (4</w:t>
+      </w:r>
+      <w:r>
+        <w:rPr>
+          <w:rFonts w:eastAsiaTheme="majorEastAsia"/>
+        </w:rPr>
+        <w:t>17</w:t>
+      </w:r>
+      <w:bookmarkStart w:id="12" w:name="_GoBack"/>
+      <w:bookmarkEnd w:id="12"/>
+      <w:r>
+        <w:rPr>
+          <w:rFonts w:eastAsiaTheme="majorEastAsia"/>
+        </w:rPr>
+        <w:t xml:space="preserve">ms </w:t>
       </w:r>
       <w:r>
         <w:rPr>
@@ -2486,8 +2577,6 @@
           </wp:inline>
         </w:drawing>
       </w:r>
-      <w:bookmarkStart w:id="12" w:name="_GoBack"/>
-      <w:bookmarkEnd w:id="12"/>
     </w:p>
     <w:p>
       <w:pPr>
@@ -2499,14 +2588,30 @@
       <w:r>
         <w:t xml:space="preserve">Abbildung </w:t>
       </w:r>
-      <w:fldSimple w:instr=" SEQ Abbildung \* ARABIC ">
-        <w:r>
-          <w:rPr>
-            <w:noProof/>
-          </w:rPr>
-          <w:t>2</w:t>
-        </w:r>
-      </w:fldSimple>
+      <w:r>
+        <w:fldChar w:fldCharType="begin"/>
+      </w:r>
+      <w:r>
+        <w:instrText xml:space="preserve"> SEQ Abbildung \*</w:instrText>
+      </w:r>
+      <w:r>
+        <w:instrText xml:space="preserve"> ARABIC </w:instrText>
+      </w:r>
+      <w:r>
+        <w:fldChar w:fldCharType="separate"/>
+      </w:r>
+      <w:r>
+        <w:rPr>
+          <w:noProof/>
+        </w:rPr>
+        <w:t>2</w:t>
+      </w:r>
+      <w:r>
+        <w:rPr>
+          <w:noProof/>
+        </w:rPr>
+        <w:fldChar w:fldCharType="end"/>
+      </w:r>
       <w:r>
         <w:t>: GUI des Intercepter Clients.</w:t>
       </w:r>
@@ -2523,7 +2628,7 @@
       <w:pPr>
         <w:pStyle w:val="berschrift2"/>
       </w:pPr>
-      <w:bookmarkStart w:id="13" w:name="_Toc18505709"/>
+      <w:bookmarkStart w:id="13" w:name="_Toc20063597"/>
       <w:r>
         <w:t>Ziel Anwendung, Unity-Anwendung</w:t>
       </w:r>
@@ -2596,7 +2701,7 @@
       <w:pPr>
         <w:pStyle w:val="berschrift1"/>
       </w:pPr>
-      <w:bookmarkStart w:id="14" w:name="_Toc18505710"/>
+      <w:bookmarkStart w:id="14" w:name="_Toc20063598"/>
       <w:r>
         <w:lastRenderedPageBreak/>
         <w:t>Latency Test Framework</w:t>
@@ -2632,7 +2737,7 @@
       <w:pPr>
         <w:pStyle w:val="berschrift2"/>
       </w:pPr>
-      <w:bookmarkStart w:id="15" w:name="_Toc18505711"/>
+      <w:bookmarkStart w:id="15" w:name="_Toc20063599"/>
       <w:r>
         <w:t>Zielsetzung Latency Test Framework</w:t>
       </w:r>
@@ -2679,7 +2784,7 @@
       <w:pPr>
         <w:pStyle w:val="berschrift2"/>
       </w:pPr>
-      <w:bookmarkStart w:id="16" w:name="_Toc18505712"/>
+      <w:bookmarkStart w:id="16" w:name="_Toc20063600"/>
       <w:r>
         <w:t>Versuchsaufbau Latency Test Framework</w:t>
       </w:r>
@@ -3172,7 +3277,7 @@
         <w:pStyle w:val="Inhaltsverzeichnisberschrift"/>
         <w:outlineLvl w:val="0"/>
       </w:pPr>
-      <w:bookmarkStart w:id="17" w:name="_Toc18505713"/>
+      <w:bookmarkStart w:id="17" w:name="_Toc20063601"/>
       <w:r>
         <w:lastRenderedPageBreak/>
         <w:t xml:space="preserve">Erklärung zur </w:t>
@@ -10740,7 +10845,7 @@
 </file>
 
 <file path=customXml/itemProps1.xml><?xml version="1.0" encoding="utf-8"?>
-<ds:datastoreItem xmlns:ds="http://schemas.openxmlformats.org/officeDocument/2006/customXml" ds:itemID="{DE7FDE38-ABE4-4942-AB8E-3B2B1A762336}">
+<ds:datastoreItem xmlns:ds="http://schemas.openxmlformats.org/officeDocument/2006/customXml" ds:itemID="{9DE8FFAA-CEC5-4AF3-8DD3-063526B598CD}">
   <ds:schemaRefs>
     <ds:schemaRef ds:uri="http://schemas.openxmlformats.org/officeDocument/2006/bibliography"/>
   </ds:schemaRefs>

</xml_diff>